<commit_message>
Begin separating Control Layer
</commit_message>
<xml_diff>
--- a/RPG 1-Page GDD Dragon.docx
+++ b/RPG 1-Page GDD Dragon.docx
@@ -1,6 +1,6 @@
 
 <file path=word/document.xml><?xml version="1.0" encoding="utf-8"?>
-<w:document xmlns:wpc="http://schemas.microsoft.com/office/word/2010/wordprocessingCanvas" xmlns:cx="http://schemas.microsoft.com/office/drawing/2014/chartex" xmlns:cx1="http://schemas.microsoft.com/office/drawing/2015/9/8/chartex" xmlns:cx2="http://schemas.microsoft.com/office/drawing/2015/10/21/chartex" xmlns:cx3="http://schemas.microsoft.com/office/drawing/2016/5/9/chartex" xmlns:cx4="http://schemas.microsoft.com/office/drawing/2016/5/10/chartex" xmlns:cx5="http://schemas.microsoft.com/office/drawing/2016/5/11/chartex" xmlns:cx6="http://schemas.microsoft.com/office/drawing/2016/5/12/chartex" xmlns:cx7="http://schemas.microsoft.com/office/drawing/2016/5/13/chartex" xmlns:cx8="http://schemas.microsoft.com/office/drawing/2016/5/14/chartex" xmlns:mc="http://schemas.openxmlformats.org/markup-compatibility/2006" xmlns:aink="http://schemas.microsoft.com/office/drawing/2016/ink" xmlns:am3d="http://schemas.microsoft.com/office/drawing/2017/model3d" xmlns:o="urn:schemas-microsoft-com:office:office" xmlns:r="http://schemas.openxmlformats.org/officeDocument/2006/relationships" xmlns:m="http://schemas.openxmlformats.org/officeDocument/2006/math" xmlns:v="urn:schemas-microsoft-com:vml" xmlns:wp14="http://schemas.microsoft.com/office/word/2010/wordprocessingDrawing" xmlns:wp="http://schemas.openxmlformats.org/drawingml/2006/wordprocessingDrawing" xmlns:w10="urn:schemas-microsoft-com:office:word" xmlns:w="http://schemas.openxmlformats.org/wordprocessingml/2006/main" xmlns:w14="http://schemas.microsoft.com/office/word/2010/wordml" xmlns:w15="http://schemas.microsoft.com/office/word/2012/wordml" xmlns:w16cid="http://schemas.microsoft.com/office/word/2016/wordml/cid" xmlns:w16se="http://schemas.microsoft.com/office/word/2015/wordml/symex" xmlns:wpg="http://schemas.microsoft.com/office/word/2010/wordprocessingGroup" xmlns:wpi="http://schemas.microsoft.com/office/word/2010/wordprocessingInk" xmlns:wne="http://schemas.microsoft.com/office/word/2006/wordml" xmlns:wps="http://schemas.microsoft.com/office/word/2010/wordprocessingShape" mc:Ignorable="w14 w15 w16se w16cid wp14">
+<w:document xmlns:wpc="http://schemas.microsoft.com/office/word/2010/wordprocessingCanvas" xmlns:cx="http://schemas.microsoft.com/office/drawing/2014/chartex" xmlns:cx1="http://schemas.microsoft.com/office/drawing/2015/9/8/chartex" xmlns:cx2="http://schemas.microsoft.com/office/drawing/2015/10/21/chartex" xmlns:cx3="http://schemas.microsoft.com/office/drawing/2016/5/9/chartex" xmlns:cx4="http://schemas.microsoft.com/office/drawing/2016/5/10/chartex" xmlns:cx5="http://schemas.microsoft.com/office/drawing/2016/5/11/chartex" xmlns:cx6="http://schemas.microsoft.com/office/drawing/2016/5/12/chartex" xmlns:cx7="http://schemas.microsoft.com/office/drawing/2016/5/13/chartex" xmlns:cx8="http://schemas.microsoft.com/office/drawing/2016/5/14/chartex" xmlns:mc="http://schemas.openxmlformats.org/markup-compatibility/2006" xmlns:aink="http://schemas.microsoft.com/office/drawing/2016/ink" xmlns:am3d="http://schemas.microsoft.com/office/drawing/2017/model3d" xmlns:o="urn:schemas-microsoft-com:office:office" xmlns:r="http://schemas.openxmlformats.org/officeDocument/2006/relationships" xmlns:m="http://schemas.openxmlformats.org/officeDocument/2006/math" xmlns:v="urn:schemas-microsoft-com:vml" xmlns:wp14="http://schemas.microsoft.com/office/word/2010/wordprocessingDrawing" xmlns:wp="http://schemas.openxmlformats.org/drawingml/2006/wordprocessingDrawing" xmlns:w10="urn:schemas-microsoft-com:office:word" xmlns:w="http://schemas.openxmlformats.org/wordprocessingml/2006/main" xmlns:w14="http://schemas.microsoft.com/office/word/2010/wordml" xmlns:w15="http://schemas.microsoft.com/office/word/2012/wordml" xmlns:w16cex="http://schemas.microsoft.com/office/word/2018/wordml/cex" xmlns:w16cid="http://schemas.microsoft.com/office/word/2016/wordml/cid" xmlns:w16="http://schemas.microsoft.com/office/word/2018/wordml" xmlns:w16se="http://schemas.microsoft.com/office/word/2015/wordml/symex" xmlns:wpg="http://schemas.microsoft.com/office/word/2010/wordprocessingGroup" xmlns:wpi="http://schemas.microsoft.com/office/word/2010/wordprocessingInk" xmlns:wne="http://schemas.microsoft.com/office/word/2006/wordml" xmlns:wps="http://schemas.microsoft.com/office/word/2010/wordprocessingShape" mc:Ignorable="w14 w15 w16se w16cid w16 w16cex wp14">
   <w:body>
     <w:p>
       <w:pPr>
@@ -275,21 +275,7 @@
           <w:rFonts w:eastAsia="Times New Roman"/>
           <w:color w:val="000000"/>
         </w:rPr>
-        <w:t xml:space="preserve"> 13 </w:t>
-      </w:r>
-      <w:r>
-        <w:rPr>
-          <w:rFonts w:eastAsia="Times New Roman"/>
-          <w:color w:val="000000"/>
-        </w:rPr>
-        <w:t>yrs.</w:t>
-      </w:r>
-      <w:r>
-        <w:rPr>
-          <w:rFonts w:eastAsia="Times New Roman"/>
-          <w:color w:val="000000"/>
-        </w:rPr>
-        <w:t>+ fans of old school RPGs like Diablo. People who like comedy. Rated T for Teens.</w:t>
+        <w:t xml:space="preserve"> 13 yrs.+ fans of old school RPGs like Diablo. People who like comedy. Rated T for Teens.</w:t>
       </w:r>
     </w:p>
     <w:p>
@@ -469,35 +455,7 @@
           <w:rFonts w:eastAsia="Times New Roman"/>
           <w:color w:val="000000"/>
         </w:rPr>
-        <w:t xml:space="preserve"> Project “Dragon” is a Diablo style RPG with the absurd </w:t>
-      </w:r>
-      <w:r>
-        <w:rPr>
-          <w:rFonts w:eastAsia="Times New Roman"/>
-          <w:color w:val="000000"/>
-        </w:rPr>
-        <w:t>humor</w:t>
-      </w:r>
-      <w:r>
-        <w:rPr>
-          <w:rFonts w:eastAsia="Times New Roman"/>
-          <w:color w:val="000000"/>
-        </w:rPr>
-        <w:t xml:space="preserve"> of Monty Python and the Holy Grail. The game is set during the grubby phase of the medieval era when brave Sir Knights were bold and </w:t>
-      </w:r>
-      <w:r>
-        <w:rPr>
-          <w:rFonts w:eastAsia="Times New Roman"/>
-          <w:color w:val="000000"/>
-        </w:rPr>
-        <w:t>foolish,</w:t>
-      </w:r>
-      <w:r>
-        <w:rPr>
-          <w:rFonts w:eastAsia="Times New Roman"/>
-          <w:color w:val="000000"/>
-        </w:rPr>
-        <w:t xml:space="preserve"> and the unbathed peasants reeked of cabbage. As our unlikely, elderly hero, you must battle the Queen’s soldiers and grotesque monsters by finding ancient weapons, leveling up your character, venturing to far off lands (using special “</w:t>
+        <w:t xml:space="preserve"> Project “Dragon” is a Diablo style RPG with the absurd humor of Monty Python and the Holy Grail. The game is set during the grubby phase of the medieval era when brave Sir Knights were bold and foolish, and the unbathed peasants reeked of cabbage. As our unlikely, elderly hero, you must battle the Queen’s soldiers and grotesque monsters by finding ancient weapons, leveling up your character, venturing to far off lands (using special “</w:t>
       </w:r>
       <w:r>
         <w:rPr>
@@ -506,34 +464,7 @@
           <w:iCs/>
           <w:color w:val="000000"/>
         </w:rPr>
-        <w:t>Wizard</w:t>
-      </w:r>
-      <w:r>
-        <w:rPr>
-          <w:rFonts w:eastAsia="Times New Roman"/>
-          <w:i/>
-          <w:iCs/>
-          <w:color w:val="000000"/>
-        </w:rPr>
-        <w:t xml:space="preserve"> </w:t>
-      </w:r>
-      <w:r>
-        <w:rPr>
-          <w:rFonts w:eastAsia="Times New Roman"/>
-          <w:i/>
-          <w:iCs/>
-          <w:color w:val="000000"/>
-        </w:rPr>
-        <w:t>magic</w:t>
-      </w:r>
-      <w:r>
-        <w:rPr>
-          <w:rFonts w:eastAsia="Times New Roman"/>
-          <w:i/>
-          <w:iCs/>
-          <w:color w:val="000000"/>
-        </w:rPr>
-        <w:t xml:space="preserve">” </w:t>
+        <w:t xml:space="preserve">Wizard magic” </w:t>
       </w:r>
       <w:r>
         <w:rPr>
@@ -670,21 +601,7 @@
           <w:rFonts w:eastAsia="Times New Roman"/>
           <w:color w:val="000000"/>
         </w:rPr>
-        <w:t xml:space="preserve"> Absurd </w:t>
-      </w:r>
-      <w:r>
-        <w:rPr>
-          <w:rFonts w:eastAsia="Times New Roman"/>
-          <w:color w:val="000000"/>
-        </w:rPr>
-        <w:t>humor</w:t>
-      </w:r>
-      <w:r>
-        <w:rPr>
-          <w:rFonts w:eastAsia="Times New Roman"/>
-          <w:color w:val="000000"/>
-        </w:rPr>
-        <w:t>.</w:t>
+        <w:t xml:space="preserve"> Absurd humor.</w:t>
       </w:r>
     </w:p>
     <w:p>
@@ -734,10 +651,8 @@
           <w:rFonts w:eastAsia="Times New Roman"/>
           <w:color w:val="000000"/>
         </w:rPr>
-        <w:t>2019</w:t>
-      </w:r>
-      <w:bookmarkStart w:id="2" w:name="_GoBack"/>
-      <w:bookmarkEnd w:id="2"/>
+        <w:t>2020</w:t>
+      </w:r>
     </w:p>
     <w:p>
       <w:pPr>
@@ -949,7 +864,7 @@
 </file>
 
 <file path=word/numbering.xml><?xml version="1.0" encoding="utf-8"?>
-<w:numbering xmlns:wpc="http://schemas.microsoft.com/office/word/2010/wordprocessingCanvas" xmlns:cx="http://schemas.microsoft.com/office/drawing/2014/chartex" xmlns:cx1="http://schemas.microsoft.com/office/drawing/2015/9/8/chartex" xmlns:cx2="http://schemas.microsoft.com/office/drawing/2015/10/21/chartex" xmlns:cx3="http://schemas.microsoft.com/office/drawing/2016/5/9/chartex" xmlns:cx4="http://schemas.microsoft.com/office/drawing/2016/5/10/chartex" xmlns:cx5="http://schemas.microsoft.com/office/drawing/2016/5/11/chartex" xmlns:cx6="http://schemas.microsoft.com/office/drawing/2016/5/12/chartex" xmlns:cx7="http://schemas.microsoft.com/office/drawing/2016/5/13/chartex" xmlns:cx8="http://schemas.microsoft.com/office/drawing/2016/5/14/chartex" xmlns:mc="http://schemas.openxmlformats.org/markup-compatibility/2006" xmlns:aink="http://schemas.microsoft.com/office/drawing/2016/ink" xmlns:am3d="http://schemas.microsoft.com/office/drawing/2017/model3d" xmlns:o="urn:schemas-microsoft-com:office:office" xmlns:r="http://schemas.openxmlformats.org/officeDocument/2006/relationships" xmlns:m="http://schemas.openxmlformats.org/officeDocument/2006/math" xmlns:v="urn:schemas-microsoft-com:vml" xmlns:wp14="http://schemas.microsoft.com/office/word/2010/wordprocessingDrawing" xmlns:wp="http://schemas.openxmlformats.org/drawingml/2006/wordprocessingDrawing" xmlns:w10="urn:schemas-microsoft-com:office:word" xmlns:w="http://schemas.openxmlformats.org/wordprocessingml/2006/main" xmlns:w14="http://schemas.microsoft.com/office/word/2010/wordml" xmlns:w15="http://schemas.microsoft.com/office/word/2012/wordml" xmlns:w16cid="http://schemas.microsoft.com/office/word/2016/wordml/cid" xmlns:w16se="http://schemas.microsoft.com/office/word/2015/wordml/symex" xmlns:wpg="http://schemas.microsoft.com/office/word/2010/wordprocessingGroup" xmlns:wpi="http://schemas.microsoft.com/office/word/2010/wordprocessingInk" xmlns:wne="http://schemas.microsoft.com/office/word/2006/wordml" xmlns:wps="http://schemas.microsoft.com/office/word/2010/wordprocessingShape" mc:Ignorable="w14 w15 w16se w16cid wp14">
+<w:numbering xmlns:wpc="http://schemas.microsoft.com/office/word/2010/wordprocessingCanvas" xmlns:cx="http://schemas.microsoft.com/office/drawing/2014/chartex" xmlns:cx1="http://schemas.microsoft.com/office/drawing/2015/9/8/chartex" xmlns:cx2="http://schemas.microsoft.com/office/drawing/2015/10/21/chartex" xmlns:cx3="http://schemas.microsoft.com/office/drawing/2016/5/9/chartex" xmlns:cx4="http://schemas.microsoft.com/office/drawing/2016/5/10/chartex" xmlns:cx5="http://schemas.microsoft.com/office/drawing/2016/5/11/chartex" xmlns:cx6="http://schemas.microsoft.com/office/drawing/2016/5/12/chartex" xmlns:cx7="http://schemas.microsoft.com/office/drawing/2016/5/13/chartex" xmlns:cx8="http://schemas.microsoft.com/office/drawing/2016/5/14/chartex" xmlns:mc="http://schemas.openxmlformats.org/markup-compatibility/2006" xmlns:aink="http://schemas.microsoft.com/office/drawing/2016/ink" xmlns:am3d="http://schemas.microsoft.com/office/drawing/2017/model3d" xmlns:o="urn:schemas-microsoft-com:office:office" xmlns:r="http://schemas.openxmlformats.org/officeDocument/2006/relationships" xmlns:m="http://schemas.openxmlformats.org/officeDocument/2006/math" xmlns:v="urn:schemas-microsoft-com:vml" xmlns:wp14="http://schemas.microsoft.com/office/word/2010/wordprocessingDrawing" xmlns:wp="http://schemas.openxmlformats.org/drawingml/2006/wordprocessingDrawing" xmlns:w10="urn:schemas-microsoft-com:office:word" xmlns:w="http://schemas.openxmlformats.org/wordprocessingml/2006/main" xmlns:w14="http://schemas.microsoft.com/office/word/2010/wordml" xmlns:w15="http://schemas.microsoft.com/office/word/2012/wordml" xmlns:w16cex="http://schemas.microsoft.com/office/word/2018/wordml/cex" xmlns:w16cid="http://schemas.microsoft.com/office/word/2016/wordml/cid" xmlns:w16="http://schemas.microsoft.com/office/word/2018/wordml" xmlns:w16se="http://schemas.microsoft.com/office/word/2015/wordml/symex" xmlns:wpg="http://schemas.microsoft.com/office/word/2010/wordprocessingGroup" xmlns:wpi="http://schemas.microsoft.com/office/word/2010/wordprocessingInk" xmlns:wne="http://schemas.microsoft.com/office/word/2006/wordml" xmlns:wps="http://schemas.microsoft.com/office/word/2010/wordprocessingShape" mc:Ignorable="w14 w15 w16se w16cid w16 w16cex wp14">
   <w:abstractNum w:abstractNumId="0" w15:restartNumberingAfterBreak="0">
     <w:nsid w:val="64BD6B0D"/>
     <w:multiLevelType w:val="multilevel"/>
@@ -1106,7 +1021,7 @@
 </file>
 
 <file path=word/styles.xml><?xml version="1.0" encoding="utf-8"?>
-<w:styles xmlns:mc="http://schemas.openxmlformats.org/markup-compatibility/2006" xmlns:r="http://schemas.openxmlformats.org/officeDocument/2006/relationships" xmlns:w="http://schemas.openxmlformats.org/wordprocessingml/2006/main" xmlns:w14="http://schemas.microsoft.com/office/word/2010/wordml" xmlns:w15="http://schemas.microsoft.com/office/word/2012/wordml" xmlns:w16cid="http://schemas.microsoft.com/office/word/2016/wordml/cid" xmlns:w16se="http://schemas.microsoft.com/office/word/2015/wordml/symex" mc:Ignorable="w14 w15 w16se w16cid">
+<w:styles xmlns:mc="http://schemas.openxmlformats.org/markup-compatibility/2006" xmlns:r="http://schemas.openxmlformats.org/officeDocument/2006/relationships" xmlns:w="http://schemas.openxmlformats.org/wordprocessingml/2006/main" xmlns:w14="http://schemas.microsoft.com/office/word/2010/wordml" xmlns:w15="http://schemas.microsoft.com/office/word/2012/wordml" xmlns:w16cex="http://schemas.microsoft.com/office/word/2018/wordml/cex" xmlns:w16cid="http://schemas.microsoft.com/office/word/2016/wordml/cid" xmlns:w16="http://schemas.microsoft.com/office/word/2018/wordml" xmlns:w16se="http://schemas.microsoft.com/office/word/2015/wordml/symex" mc:Ignorable="w14 w15 w16se w16cid w16 w16cex">
   <w:docDefaults>
     <w:rPrDefault>
       <w:rPr>
@@ -1228,6 +1143,7 @@
     <w:lsdException w:name="HTML Sample" w:semiHidden="1" w:unhideWhenUsed="1"/>
     <w:lsdException w:name="HTML Typewriter" w:semiHidden="1" w:unhideWhenUsed="1"/>
     <w:lsdException w:name="HTML Variable" w:semiHidden="1" w:unhideWhenUsed="1"/>
+    <w:lsdException w:name="Normal Table" w:semiHidden="1" w:unhideWhenUsed="1"/>
     <w:lsdException w:name="annotation subject" w:semiHidden="1" w:unhideWhenUsed="1"/>
     <w:lsdException w:name="No List" w:semiHidden="1" w:unhideWhenUsed="1"/>
     <w:lsdException w:name="Outline List 1" w:semiHidden="1" w:unhideWhenUsed="1"/>
@@ -1274,8 +1190,10 @@
     <w:lsdException w:name="Table Subtle 2" w:semiHidden="1" w:unhideWhenUsed="1"/>
     <w:lsdException w:name="Table Web 1" w:semiHidden="1" w:unhideWhenUsed="1"/>
     <w:lsdException w:name="Table Web 2" w:semiHidden="1" w:unhideWhenUsed="1"/>
+    <w:lsdException w:name="Table Web 3" w:semiHidden="1" w:unhideWhenUsed="1"/>
     <w:lsdException w:name="Balloon Text" w:semiHidden="1" w:unhideWhenUsed="1"/>
     <w:lsdException w:name="Table Grid" w:uiPriority="39"/>
+    <w:lsdException w:name="Table Theme" w:semiHidden="1" w:unhideWhenUsed="1"/>
     <w:lsdException w:name="Placeholder Text" w:semiHidden="1"/>
     <w:lsdException w:name="No Spacing" w:uiPriority="1" w:qFormat="1"/>
     <w:lsdException w:name="Light Shading" w:uiPriority="60"/>

</xml_diff>